<commit_message>
Agregar manejo de errores y opción de sobrescritura en las funciones de conversión por lotes de PDF a DOCX y DOCX a PDF
</commit_message>
<xml_diff>
--- a/sample.docx
+++ b/sample.docx
@@ -3,51 +3,45 @@
 <w:document xmlns:wpc="http://schemas.microsoft.com/office/word/2010/wordprocessingCanvas" xmlns:mo="http://schemas.microsoft.com/office/mac/office/2008/main" xmlns:mc="http://schemas.openxmlformats.org/markup-compatibility/2006" xmlns:mv="urn:schemas-microsoft-com:mac:vml" xmlns:o="urn:schemas-microsoft-com:office:office" xmlns:r="http://schemas.openxmlformats.org/officeDocument/2006/relationships" xmlns:m="http://schemas.openxmlformats.org/officeDocument/2006/math" xmlns:v="urn:schemas-microsoft-com:vml" xmlns:wp14="http://schemas.microsoft.com/office/word/2010/wordprocessingDrawing" xmlns:wp="http://schemas.openxmlformats.org/drawingml/2006/wordprocessingDrawing" xmlns:w10="urn:schemas-microsoft-com:office:word" xmlns:w="http://schemas.openxmlformats.org/wordprocessingml/2006/main" xmlns:w14="http://schemas.microsoft.com/office/word/2010/wordml" xmlns:wpg="http://schemas.microsoft.com/office/word/2010/wordprocessingGroup" xmlns:wpi="http://schemas.microsoft.com/office/word/2010/wordprocessingInk" xmlns:wne="http://schemas.microsoft.com/office/word/2006/wordml" xmlns:wps="http://schemas.microsoft.com/office/word/2010/wordprocessingShape" mc:Ignorable="w14 wp14">
   <w:body>
     <w:p>
-      <w:pPr>
-        <w:autoSpaceDN w:val="0"/>
-        <w:autoSpaceDE w:val="0"/>
-        <w:widowControl/>
-        <w:spacing w:line="220" w:lineRule="exact" w:before="0" w:after="500"/>
-        <w:ind w:left="0" w:right="0"/>
-      </w:pPr>
-    </w:p>
-    <w:p>
-      <w:pPr>
-        <w:autoSpaceDN w:val="0"/>
-        <w:autoSpaceDE w:val="0"/>
-        <w:widowControl/>
-        <w:spacing w:line="570" w:lineRule="exact" w:before="0" w:after="0"/>
-        <w:ind w:left="0" w:right="5472" w:firstLine="0"/>
-        <w:jc w:val="left"/>
-      </w:pPr>
       <w:r>
-        <w:rPr>
-          <w:rFonts w:ascii="Helvetica" w:hAnsi="Helvetica" w:eastAsia="Helvetica"/>
-          <w:b w:val="0"/>
-          <w:i w:val="0"/>
-          <w:color w:val="000000"/>
-          <w:sz w:val="40"/>
-        </w:rPr>
-        <w:t xml:space="preserve">Hola PDF -&gt; DOCX </w:t>
-      </w:r>
-      <w:r>
-        <w:br/>
-      </w:r>
-      <w:r>
-        <w:rPr>
-          <w:rFonts w:ascii="Helvetica" w:hAnsi="Helvetica" w:eastAsia="Helvetica"/>
-          <w:b w:val="0"/>
-          <w:i w:val="0"/>
-          <w:color w:val="000000"/>
-          <w:sz w:val="40"/>
-        </w:rPr>
-        <w:t>Prueba automática</w:t>
+        <w:drawing>
+          <wp:inline xmlns:a="http://schemas.openxmlformats.org/drawingml/2006/main" xmlns:pic="http://schemas.openxmlformats.org/drawingml/2006/picture">
+            <wp:extent cx="5486400" cy="16716375"/>
+            <wp:docPr id="1" name="Picture 1"/>
+            <wp:cNvGraphicFramePr>
+              <a:graphicFrameLocks noChangeAspect="1"/>
+            </wp:cNvGraphicFramePr>
+            <a:graphic>
+              <a:graphicData uri="http://schemas.openxmlformats.org/drawingml/2006/picture">
+                <pic:pic>
+                  <pic:nvPicPr>
+                    <pic:cNvPr id="0" name="image.png"/>
+                    <pic:cNvPicPr/>
+                  </pic:nvPicPr>
+                  <pic:blipFill>
+                    <a:blip r:embed="rId9"/>
+                    <a:stretch>
+                      <a:fillRect/>
+                    </a:stretch>
+                  </pic:blipFill>
+                  <pic:spPr>
+                    <a:xfrm>
+                      <a:off x="0" y="0"/>
+                      <a:ext cx="5486400" cy="16716375"/>
+                    </a:xfrm>
+                    <a:prstGeom prst="rect"/>
+                  </pic:spPr>
+                </pic:pic>
+              </a:graphicData>
+            </a:graphic>
+          </wp:inline>
+        </w:drawing>
       </w:r>
     </w:p>
     <w:sectPr>
-      <w:pgSz w:w="11900" w:h="16840"/>
-      <w:pgMar w:top="720" w:right="1440" w:bottom="1440" w:left="1440" w:header="720" w:footer="720" w:gutter="0"/>
-      <w:cols/>
+      <w:pgSz w:w="12240" w:h="15840"/>
+      <w:pgMar w:top="1440" w:right="1800" w:bottom="1440" w:left="1800" w:header="720" w:footer="720" w:gutter="0"/>
+      <w:cols w:space="720"/>
       <w:docGrid w:linePitch="360"/>
     </w:sectPr>
   </w:body>

</xml_diff>